<commit_message>
minor file changes and temporary file deletion
</commit_message>
<xml_diff>
--- a/Reports/Executive_Summary.docx
+++ b/Reports/Executive_Summary.docx
@@ -1882,7 +1882,6 @@
     </w:p>
     <w:p>
       <w:pPr>
-        <w:pStyle w:val="ListParagraph"/>
         <w:rPr>
           <w:b/>
           <w:sz w:val="40"/>
@@ -1896,10 +1895,10 @@
           <w:szCs w:val="40"/>
         </w:rPr>
         <w:drawing>
-          <wp:inline distT="0" distB="0" distL="0" distR="0" wp14:anchorId="16C0AECD" wp14:editId="58093174">
+          <wp:inline distT="0" distB="0" distL="0" distR="0" wp14:anchorId="47DD430D" wp14:editId="752F5930">
             <wp:extent cx="5943600" cy="3433445"/>
             <wp:effectExtent l="0" t="0" r="0" b="0"/>
-            <wp:docPr id="3" name="Picture 3"/>
+            <wp:docPr id="4" name="Picture 4"/>
             <wp:cNvGraphicFramePr>
               <a:graphicFrameLocks xmlns:a="http://schemas.openxmlformats.org/drawingml/2006/main" noChangeAspect="1"/>
             </wp:cNvGraphicFramePr>
@@ -1931,63 +1930,59 @@
           </wp:inline>
         </w:drawing>
       </w:r>
-    </w:p>
-    <w:p>
-      <w:pPr>
-        <w:ind w:left="360"/>
-        <w:rPr>
-          <w:sz w:val="40"/>
-          <w:szCs w:val="40"/>
-        </w:rPr>
-      </w:pPr>
-      <w:r>
-        <w:rPr>
-          <w:sz w:val="40"/>
-          <w:szCs w:val="40"/>
-        </w:rPr>
-        <w:t>This assumes the “saved” cohort extends their tenures by 12 months</w:t>
-      </w:r>
-      <w:r>
-        <w:rPr>
-          <w:sz w:val="40"/>
-          <w:szCs w:val="40"/>
-        </w:rPr>
-        <w:t xml:space="preserve"> in </w:t>
-      </w:r>
-      <w:r>
-        <w:rPr>
-          <w:b/>
-          <w:sz w:val="40"/>
-          <w:szCs w:val="40"/>
-        </w:rPr>
-        <w:t xml:space="preserve">scenario </w:t>
-      </w:r>
-      <w:proofErr w:type="gramStart"/>
-      <w:r>
-        <w:rPr>
-          <w:b/>
-          <w:sz w:val="40"/>
-          <w:szCs w:val="40"/>
-        </w:rPr>
-        <w:t>A</w:t>
-      </w:r>
-      <w:proofErr w:type="gramEnd"/>
-      <w:r>
-        <w:rPr>
-          <w:sz w:val="40"/>
-          <w:szCs w:val="40"/>
-        </w:rPr>
-        <w:t xml:space="preserve"> above</w:t>
-      </w:r>
-      <w:r>
-        <w:rPr>
-          <w:sz w:val="40"/>
-          <w:szCs w:val="40"/>
-        </w:rPr>
-        <w:t xml:space="preserve">. </w:t>
+      <w:r>
+        <w:rPr>
+          <w:sz w:val="40"/>
+          <w:szCs w:val="40"/>
+        </w:rPr>
+        <w:t xml:space="preserve">This assumes the “saved” cohort extends their tenures by </w:t>
       </w:r>
       <w:bookmarkStart w:id="0" w:name="_GoBack"/>
       <w:bookmarkEnd w:id="0"/>
+      <w:r>
+        <w:rPr>
+          <w:sz w:val="40"/>
+          <w:szCs w:val="40"/>
+        </w:rPr>
+        <w:t>12 months</w:t>
+      </w:r>
+      <w:r>
+        <w:rPr>
+          <w:sz w:val="40"/>
+          <w:szCs w:val="40"/>
+        </w:rPr>
+        <w:t xml:space="preserve"> in </w:t>
+      </w:r>
+      <w:r>
+        <w:rPr>
+          <w:b/>
+          <w:sz w:val="40"/>
+          <w:szCs w:val="40"/>
+        </w:rPr>
+        <w:t xml:space="preserve">scenario </w:t>
+      </w:r>
+      <w:r>
+        <w:rPr>
+          <w:b/>
+          <w:sz w:val="40"/>
+          <w:szCs w:val="40"/>
+        </w:rPr>
+        <w:t>A</w:t>
+      </w:r>
+      <w:r>
+        <w:rPr>
+          <w:sz w:val="40"/>
+          <w:szCs w:val="40"/>
+        </w:rPr>
+        <w:t xml:space="preserve"> above</w:t>
+      </w:r>
+      <w:r>
+        <w:rPr>
+          <w:sz w:val="40"/>
+          <w:szCs w:val="40"/>
+        </w:rPr>
+        <w:t xml:space="preserve">. </w:t>
+      </w:r>
     </w:p>
     <w:p>
       <w:pPr>
@@ -2822,7 +2817,7 @@
     <w:rsidRoot w:val="005B650A"/>
     <w:rsid w:val="005B650A"/>
     <w:rsid w:val="007F040E"/>
-    <w:rsid w:val="00BA6B84"/>
+    <w:rsid w:val="00A00095"/>
     <w:rsid w:val="00D90716"/>
   </w:rsids>
   <m:mathPr>
@@ -3570,7 +3565,7 @@
 </file>
 
 <file path=customXml/itemProps2.xml><?xml version="1.0" encoding="utf-8"?>
-<ds:datastoreItem xmlns:ds="http://schemas.openxmlformats.org/officeDocument/2006/customXml" ds:itemID="{532DC0B9-9831-4C74-9719-CC57AAA43962}">
+<ds:datastoreItem xmlns:ds="http://schemas.openxmlformats.org/officeDocument/2006/customXml" ds:itemID="{D4142E14-EA29-4785-857E-0260953E00D8}">
   <ds:schemaRefs>
     <ds:schemaRef ds:uri="http://schemas.openxmlformats.org/officeDocument/2006/bibliography"/>
   </ds:schemaRefs>

</xml_diff>

<commit_message>
formatting changes to reports
</commit_message>
<xml_diff>
--- a/Reports/Executive_Summary.docx
+++ b/Reports/Executive_Summary.docx
@@ -869,160 +869,112 @@
     <w:p>
       <w:pPr>
         <w:pStyle w:val="ListParagraph"/>
-        <w:numPr>
-          <w:ilvl w:val="0"/>
-          <w:numId w:val="1"/>
-        </w:numPr>
-        <w:rPr>
-          <w:b/>
-          <w:sz w:val="40"/>
-          <w:szCs w:val="40"/>
-        </w:rPr>
-      </w:pPr>
-      <w:r>
-        <w:rPr>
-          <w:b/>
-          <w:sz w:val="40"/>
-          <w:szCs w:val="40"/>
-        </w:rPr>
-        <w:t>The Month 1 Cliff:</w:t>
-      </w:r>
+        <w:rPr>
+          <w:b/>
+          <w:sz w:val="40"/>
+          <w:szCs w:val="40"/>
+        </w:rPr>
+      </w:pPr>
     </w:p>
     <w:p>
       <w:pPr>
         <w:pStyle w:val="ListParagraph"/>
-        <w:numPr>
-          <w:ilvl w:val="1"/>
-          <w:numId w:val="1"/>
-        </w:numPr>
-        <w:rPr>
-          <w:b/>
-          <w:sz w:val="40"/>
-          <w:szCs w:val="40"/>
-        </w:rPr>
-      </w:pPr>
-      <w:r>
-        <w:rPr>
-          <w:b/>
-          <w:sz w:val="40"/>
-          <w:szCs w:val="40"/>
-        </w:rPr>
-        <w:t>60%</w:t>
-      </w:r>
-      <w:r>
-        <w:rPr>
-          <w:sz w:val="40"/>
-          <w:szCs w:val="40"/>
-        </w:rPr>
-        <w:t xml:space="preserve"> of Month-to-Month users churn within the first 30 days. </w:t>
-      </w:r>
+        <w:rPr>
+          <w:b/>
+          <w:sz w:val="40"/>
+          <w:szCs w:val="40"/>
+        </w:rPr>
+      </w:pPr>
     </w:p>
     <w:p>
       <w:pPr>
         <w:pStyle w:val="ListParagraph"/>
-        <w:numPr>
-          <w:ilvl w:val="1"/>
-          <w:numId w:val="1"/>
-        </w:numPr>
-        <w:rPr>
-          <w:b/>
-          <w:sz w:val="40"/>
-          <w:szCs w:val="40"/>
-        </w:rPr>
-      </w:pPr>
-      <w:r>
-        <w:rPr>
-          <w:b/>
-          <w:sz w:val="40"/>
-          <w:szCs w:val="40"/>
-        </w:rPr>
-        <w:t xml:space="preserve">Insight: </w:t>
-      </w:r>
-      <w:r>
-        <w:rPr>
-          <w:sz w:val="40"/>
-          <w:szCs w:val="40"/>
-        </w:rPr>
-        <w:t>This indicates a failure in onboarding or technical setup, rather than price sensitivity</w:t>
-      </w:r>
-    </w:p>
-    <w:p>
-      <w:pPr>
-        <w:rPr>
-          <w:b/>
-          <w:sz w:val="40"/>
-          <w:szCs w:val="40"/>
-        </w:rPr>
-      </w:pPr>
-    </w:p>
-    <w:p>
-      <w:pPr>
-        <w:rPr>
-          <w:b/>
-          <w:sz w:val="40"/>
-          <w:szCs w:val="40"/>
-        </w:rPr>
-      </w:pPr>
-    </w:p>
-    <w:p>
-      <w:pPr>
-        <w:rPr>
-          <w:b/>
-          <w:sz w:val="40"/>
-          <w:szCs w:val="40"/>
-        </w:rPr>
-      </w:pPr>
-    </w:p>
-    <w:p>
-      <w:pPr>
-        <w:rPr>
-          <w:b/>
-          <w:sz w:val="40"/>
-          <w:szCs w:val="40"/>
-        </w:rPr>
-      </w:pPr>
-    </w:p>
-    <w:p>
-      <w:pPr>
-        <w:rPr>
-          <w:b/>
-          <w:sz w:val="40"/>
-          <w:szCs w:val="40"/>
-        </w:rPr>
-      </w:pPr>
-    </w:p>
-    <w:p>
-      <w:pPr>
-        <w:rPr>
-          <w:b/>
-          <w:sz w:val="40"/>
-          <w:szCs w:val="40"/>
-        </w:rPr>
-      </w:pPr>
-      <w:r>
-        <w:rPr>
-          <w:b/>
-          <w:sz w:val="40"/>
-          <w:szCs w:val="40"/>
-        </w:rPr>
-        <w:lastRenderedPageBreak/>
-        <w:t>The Solution: Predictive Retention Engine</w:t>
-      </w:r>
-    </w:p>
-    <w:p>
-      <w:pPr>
-        <w:rPr>
-          <w:sz w:val="40"/>
-          <w:szCs w:val="40"/>
-        </w:rPr>
-      </w:pPr>
-      <w:r>
-        <w:rPr>
-          <w:sz w:val="40"/>
-          <w:szCs w:val="40"/>
-        </w:rPr>
-        <w:t xml:space="preserve">Moving from reactive “save teams” to proactive intervention. </w:t>
-      </w:r>
+        <w:rPr>
+          <w:b/>
+          <w:sz w:val="40"/>
+          <w:szCs w:val="40"/>
+        </w:rPr>
+      </w:pPr>
+    </w:p>
+    <w:p>
+      <w:pPr>
+        <w:pStyle w:val="ListParagraph"/>
+        <w:rPr>
+          <w:b/>
+          <w:sz w:val="40"/>
+          <w:szCs w:val="40"/>
+        </w:rPr>
+      </w:pPr>
+    </w:p>
+    <w:p>
+      <w:pPr>
+        <w:pStyle w:val="ListParagraph"/>
+        <w:rPr>
+          <w:b/>
+          <w:sz w:val="40"/>
+          <w:szCs w:val="40"/>
+        </w:rPr>
+      </w:pPr>
+    </w:p>
+    <w:p>
+      <w:pPr>
+        <w:pStyle w:val="ListParagraph"/>
+        <w:rPr>
+          <w:b/>
+          <w:sz w:val="40"/>
+          <w:szCs w:val="40"/>
+        </w:rPr>
+      </w:pPr>
+    </w:p>
+    <w:p>
+      <w:pPr>
+        <w:pStyle w:val="ListParagraph"/>
+        <w:rPr>
+          <w:b/>
+          <w:sz w:val="40"/>
+          <w:szCs w:val="40"/>
+        </w:rPr>
+      </w:pPr>
+    </w:p>
+    <w:p>
+      <w:pPr>
+        <w:pStyle w:val="ListParagraph"/>
+        <w:rPr>
+          <w:b/>
+          <w:sz w:val="40"/>
+          <w:szCs w:val="40"/>
+        </w:rPr>
+      </w:pPr>
+    </w:p>
+    <w:p>
+      <w:pPr>
+        <w:pStyle w:val="ListParagraph"/>
+        <w:rPr>
+          <w:b/>
+          <w:sz w:val="40"/>
+          <w:szCs w:val="40"/>
+        </w:rPr>
+      </w:pPr>
+    </w:p>
+    <w:p>
+      <w:pPr>
+        <w:pStyle w:val="ListParagraph"/>
+        <w:rPr>
+          <w:b/>
+          <w:sz w:val="40"/>
+          <w:szCs w:val="40"/>
+        </w:rPr>
+      </w:pPr>
+    </w:p>
+    <w:p>
+      <w:pPr>
+        <w:pStyle w:val="ListParagraph"/>
+        <w:rPr>
+          <w:b/>
+          <w:sz w:val="40"/>
+          <w:szCs w:val="40"/>
+        </w:rPr>
+      </w:pPr>
     </w:p>
     <w:p>
       <w:pPr>
@@ -1032,546 +984,42 @@
           <w:numId w:val="1"/>
         </w:numPr>
         <w:rPr>
-          <w:sz w:val="40"/>
-          <w:szCs w:val="40"/>
-        </w:rPr>
-      </w:pPr>
-      <w:r>
-        <w:rPr>
-          <w:b/>
-          <w:sz w:val="40"/>
-          <w:szCs w:val="40"/>
-        </w:rPr>
-        <w:t xml:space="preserve">The Mechanism: </w:t>
-      </w:r>
-      <w:r>
-        <w:rPr>
-          <w:sz w:val="40"/>
-          <w:szCs w:val="40"/>
-        </w:rPr>
-        <w:t xml:space="preserve">A Logistic Regression model tuned for </w:t>
-      </w:r>
-      <w:r>
-        <w:rPr>
-          <w:b/>
-          <w:sz w:val="40"/>
-          <w:szCs w:val="40"/>
-        </w:rPr>
-        <w:t xml:space="preserve">Recall (72%). </w:t>
-      </w:r>
-      <w:r>
-        <w:rPr>
-          <w:sz w:val="40"/>
-          <w:szCs w:val="40"/>
-        </w:rPr>
-        <w:t xml:space="preserve">This ensures we capture 7 out of 10 at-risk customers </w:t>
-      </w:r>
-      <w:r>
-        <w:rPr>
-          <w:i/>
-          <w:sz w:val="40"/>
-          <w:szCs w:val="40"/>
-        </w:rPr>
-        <w:t xml:space="preserve">before </w:t>
-      </w:r>
-      <w:r>
-        <w:rPr>
-          <w:sz w:val="40"/>
-          <w:szCs w:val="40"/>
-        </w:rPr>
-        <w:t>they cancel</w:t>
+          <w:b/>
+          <w:sz w:val="40"/>
+          <w:szCs w:val="40"/>
+        </w:rPr>
+      </w:pPr>
+      <w:r>
+        <w:rPr>
+          <w:b/>
+          <w:sz w:val="40"/>
+          <w:szCs w:val="40"/>
+        </w:rPr>
+        <w:lastRenderedPageBreak/>
+        <w:t>The Month 1 Cliff:</w:t>
       </w:r>
     </w:p>
     <w:p>
       <w:pPr>
         <w:pStyle w:val="ListParagraph"/>
-        <w:numPr>
-          <w:ilvl w:val="0"/>
-          <w:numId w:val="1"/>
-        </w:numPr>
-        <w:rPr>
-          <w:sz w:val="40"/>
-          <w:szCs w:val="40"/>
-        </w:rPr>
-      </w:pPr>
-      <w:r>
-        <w:rPr>
-          <w:b/>
-          <w:sz w:val="40"/>
-          <w:szCs w:val="40"/>
-        </w:rPr>
-        <w:t>The Strategy:</w:t>
-      </w:r>
-      <w:r>
-        <w:rPr>
-          <w:sz w:val="40"/>
-          <w:szCs w:val="40"/>
-        </w:rPr>
-        <w:t xml:space="preserve"> </w:t>
-      </w:r>
-    </w:p>
-    <w:p>
-      <w:pPr>
-        <w:pStyle w:val="ListParagraph"/>
-        <w:numPr>
-          <w:ilvl w:val="0"/>
-          <w:numId w:val="2"/>
-        </w:numPr>
-        <w:rPr>
-          <w:sz w:val="40"/>
-          <w:szCs w:val="40"/>
-        </w:rPr>
-      </w:pPr>
-      <w:r>
-        <w:rPr>
-          <w:b/>
-          <w:sz w:val="40"/>
-          <w:szCs w:val="40"/>
-        </w:rPr>
-        <w:t xml:space="preserve">Immediate: </w:t>
-      </w:r>
-      <w:r>
-        <w:rPr>
-          <w:sz w:val="40"/>
-          <w:szCs w:val="40"/>
-        </w:rPr>
-        <w:t xml:space="preserve">Target vulnerable veterans (High Tenure, No Anchors) with a bundled security upgrade. </w:t>
-      </w:r>
-    </w:p>
-    <w:p>
-      <w:pPr>
-        <w:pStyle w:val="ListParagraph"/>
-        <w:numPr>
-          <w:ilvl w:val="0"/>
-          <w:numId w:val="2"/>
-        </w:numPr>
-        <w:rPr>
-          <w:sz w:val="40"/>
-          <w:szCs w:val="40"/>
-        </w:rPr>
-      </w:pPr>
-      <w:r>
-        <w:rPr>
-          <w:b/>
-          <w:sz w:val="40"/>
-          <w:szCs w:val="40"/>
-        </w:rPr>
-        <w:t>Structural:</w:t>
-      </w:r>
-      <w:r>
-        <w:rPr>
-          <w:sz w:val="40"/>
-          <w:szCs w:val="40"/>
-        </w:rPr>
-        <w:t xml:space="preserve"> Target High-Risk month-to-month users with incentive to migrate them to higher tenure contracts </w:t>
-      </w:r>
-    </w:p>
-    <w:p>
-      <w:pPr>
-        <w:pStyle w:val="ListParagraph"/>
-        <w:ind w:left="1800"/>
-        <w:rPr>
-          <w:sz w:val="40"/>
-          <w:szCs w:val="40"/>
-        </w:rPr>
-      </w:pPr>
-    </w:p>
-    <w:p>
-      <w:pPr>
-        <w:rPr>
-          <w:b/>
-          <w:sz w:val="40"/>
-          <w:szCs w:val="40"/>
-        </w:rPr>
-      </w:pPr>
-    </w:p>
-    <w:p>
-      <w:pPr>
-        <w:rPr>
-          <w:b/>
-          <w:sz w:val="40"/>
-          <w:szCs w:val="40"/>
-        </w:rPr>
-      </w:pPr>
-    </w:p>
-    <w:p>
-      <w:pPr>
-        <w:rPr>
-          <w:b/>
-          <w:sz w:val="40"/>
-          <w:szCs w:val="40"/>
-        </w:rPr>
-      </w:pPr>
-    </w:p>
-    <w:p>
-      <w:pPr>
-        <w:rPr>
-          <w:b/>
-          <w:sz w:val="40"/>
-          <w:szCs w:val="40"/>
-        </w:rPr>
-      </w:pPr>
-    </w:p>
-    <w:p>
-      <w:pPr>
-        <w:rPr>
-          <w:b/>
-          <w:sz w:val="40"/>
-          <w:szCs w:val="40"/>
-        </w:rPr>
-      </w:pPr>
-    </w:p>
-    <w:p>
-      <w:pPr>
-        <w:rPr>
-          <w:b/>
-          <w:sz w:val="40"/>
-          <w:szCs w:val="40"/>
-        </w:rPr>
-      </w:pPr>
-    </w:p>
-    <w:p>
-      <w:pPr>
-        <w:rPr>
-          <w:b/>
-          <w:sz w:val="40"/>
-          <w:szCs w:val="40"/>
-        </w:rPr>
-      </w:pPr>
-    </w:p>
-    <w:p>
-      <w:pPr>
-        <w:rPr>
-          <w:b/>
-          <w:sz w:val="40"/>
-          <w:szCs w:val="40"/>
-        </w:rPr>
-      </w:pPr>
-      <w:r>
-        <w:rPr>
-          <w:b/>
-          <w:sz w:val="40"/>
-          <w:szCs w:val="40"/>
-        </w:rPr>
-        <w:lastRenderedPageBreak/>
-        <w:t>Financial Impact and ROI Simulation</w:t>
-      </w:r>
-    </w:p>
-    <w:p>
-      <w:pPr>
-        <w:rPr>
-          <w:sz w:val="40"/>
-          <w:szCs w:val="40"/>
-        </w:rPr>
-      </w:pPr>
-      <w:r>
-        <w:rPr>
-          <w:sz w:val="40"/>
-          <w:szCs w:val="40"/>
-        </w:rPr>
-        <w:t>Two counterfactual simulation</w:t>
-      </w:r>
-      <w:r>
-        <w:rPr>
-          <w:sz w:val="40"/>
-          <w:szCs w:val="40"/>
-        </w:rPr>
-        <w:t>s</w:t>
-      </w:r>
-      <w:r>
-        <w:rPr>
-          <w:sz w:val="40"/>
-          <w:szCs w:val="40"/>
-        </w:rPr>
-        <w:t xml:space="preserve"> were conducted to forecast the financial impact of potential interventions. </w:t>
-      </w:r>
-    </w:p>
-    <w:p>
-      <w:pPr>
-        <w:rPr>
-          <w:b/>
-          <w:sz w:val="40"/>
-          <w:szCs w:val="40"/>
-        </w:rPr>
-      </w:pPr>
-    </w:p>
-    <w:p>
-      <w:pPr>
-        <w:rPr>
-          <w:b/>
-          <w:sz w:val="40"/>
-          <w:szCs w:val="40"/>
-        </w:rPr>
-      </w:pPr>
-    </w:p>
-    <w:p>
-      <w:pPr>
-        <w:rPr>
-          <w:b/>
-          <w:sz w:val="40"/>
-          <w:szCs w:val="40"/>
-        </w:rPr>
-      </w:pPr>
-    </w:p>
-    <w:p>
-      <w:pPr>
-        <w:rPr>
-          <w:b/>
-          <w:sz w:val="40"/>
-          <w:szCs w:val="40"/>
-        </w:rPr>
-      </w:pPr>
-    </w:p>
-    <w:p>
-      <w:pPr>
-        <w:rPr>
-          <w:b/>
-          <w:sz w:val="40"/>
-          <w:szCs w:val="40"/>
-        </w:rPr>
-      </w:pPr>
-    </w:p>
-    <w:p>
-      <w:pPr>
-        <w:rPr>
-          <w:b/>
-          <w:sz w:val="40"/>
-          <w:szCs w:val="40"/>
-        </w:rPr>
-      </w:pPr>
-    </w:p>
-    <w:p>
-      <w:pPr>
-        <w:rPr>
-          <w:b/>
-          <w:sz w:val="40"/>
-          <w:szCs w:val="40"/>
-        </w:rPr>
-      </w:pPr>
-    </w:p>
-    <w:p>
-      <w:pPr>
-        <w:rPr>
-          <w:b/>
-          <w:sz w:val="40"/>
-          <w:szCs w:val="40"/>
-        </w:rPr>
-      </w:pPr>
-    </w:p>
-    <w:p>
-      <w:pPr>
-        <w:rPr>
-          <w:b/>
-          <w:sz w:val="40"/>
-          <w:szCs w:val="40"/>
-        </w:rPr>
-      </w:pPr>
-    </w:p>
-    <w:p>
-      <w:pPr>
-        <w:rPr>
-          <w:b/>
-          <w:sz w:val="40"/>
-          <w:szCs w:val="40"/>
-        </w:rPr>
-      </w:pPr>
-    </w:p>
-    <w:p>
-      <w:pPr>
-        <w:rPr>
-          <w:b/>
-          <w:sz w:val="40"/>
-          <w:szCs w:val="40"/>
-        </w:rPr>
-      </w:pPr>
-    </w:p>
-    <w:p>
-      <w:pPr>
-        <w:rPr>
-          <w:b/>
-          <w:sz w:val="40"/>
-          <w:szCs w:val="40"/>
-        </w:rPr>
-      </w:pPr>
-    </w:p>
-    <w:p>
-      <w:pPr>
-        <w:rPr>
-          <w:b/>
-          <w:sz w:val="40"/>
-          <w:szCs w:val="40"/>
-        </w:rPr>
-      </w:pPr>
-    </w:p>
-    <w:p>
-      <w:pPr>
-        <w:rPr>
-          <w:b/>
-          <w:sz w:val="40"/>
-          <w:szCs w:val="40"/>
-        </w:rPr>
-      </w:pPr>
-    </w:p>
-    <w:p>
-      <w:pPr>
-        <w:rPr>
-          <w:b/>
-          <w:sz w:val="40"/>
-          <w:szCs w:val="40"/>
-        </w:rPr>
-      </w:pPr>
-    </w:p>
-    <w:p>
-      <w:pPr>
-        <w:rPr>
-          <w:b/>
-          <w:sz w:val="40"/>
-          <w:szCs w:val="40"/>
-        </w:rPr>
-      </w:pPr>
-    </w:p>
-    <w:p>
-      <w:pPr>
-        <w:rPr>
-          <w:b/>
-          <w:sz w:val="40"/>
-          <w:szCs w:val="40"/>
-        </w:rPr>
-      </w:pPr>
-      <w:r>
-        <w:rPr>
-          <w:b/>
-          <w:sz w:val="40"/>
-          <w:szCs w:val="40"/>
-        </w:rPr>
-        <w:lastRenderedPageBreak/>
-        <w:t>Scenario A: Contract Migration</w:t>
-      </w:r>
-    </w:p>
-    <w:p>
-      <w:pPr>
-        <w:rPr>
-          <w:sz w:val="40"/>
-          <w:szCs w:val="40"/>
-        </w:rPr>
-      </w:pPr>
-      <w:r>
-        <w:rPr>
-          <w:sz w:val="40"/>
-          <w:szCs w:val="40"/>
-        </w:rPr>
-        <w:t xml:space="preserve">Objective: Address the structural root cause by migrating </w:t>
-      </w:r>
-      <w:r>
-        <w:rPr>
-          <w:b/>
-          <w:i/>
-          <w:sz w:val="40"/>
-          <w:szCs w:val="40"/>
-        </w:rPr>
-        <w:t xml:space="preserve">M2M </w:t>
-      </w:r>
-      <w:r>
-        <w:rPr>
-          <w:sz w:val="40"/>
-          <w:szCs w:val="40"/>
-        </w:rPr>
-        <w:t xml:space="preserve">users to 1-year contracts. </w:t>
-      </w:r>
-    </w:p>
-    <w:p>
-      <w:pPr>
-        <w:pStyle w:val="ListParagraph"/>
-        <w:numPr>
-          <w:ilvl w:val="0"/>
-          <w:numId w:val="1"/>
-        </w:numPr>
-        <w:rPr>
-          <w:b/>
-          <w:sz w:val="40"/>
-          <w:szCs w:val="40"/>
-        </w:rPr>
-      </w:pPr>
-      <w:r>
-        <w:rPr>
-          <w:b/>
-          <w:sz w:val="40"/>
-          <w:szCs w:val="40"/>
-        </w:rPr>
-        <w:t xml:space="preserve">Mechanism: </w:t>
-      </w:r>
-      <w:r>
-        <w:rPr>
-          <w:sz w:val="40"/>
-          <w:szCs w:val="40"/>
-        </w:rPr>
-        <w:t>Incentivize high-risk month to month users to upgrade to a 1-Year plan</w:t>
-      </w:r>
-    </w:p>
-    <w:p>
-      <w:pPr>
-        <w:pStyle w:val="ListParagraph"/>
-        <w:numPr>
-          <w:ilvl w:val="0"/>
-          <w:numId w:val="1"/>
-        </w:numPr>
-        <w:rPr>
-          <w:b/>
-          <w:sz w:val="40"/>
-          <w:szCs w:val="40"/>
-        </w:rPr>
-      </w:pPr>
-      <w:r>
-        <w:rPr>
-          <w:b/>
-          <w:sz w:val="40"/>
-          <w:szCs w:val="40"/>
-        </w:rPr>
-        <w:t xml:space="preserve">Projected Impact: </w:t>
-      </w:r>
-      <w:r>
-        <w:rPr>
-          <w:sz w:val="40"/>
-          <w:szCs w:val="40"/>
-        </w:rPr>
-        <w:t xml:space="preserve">Reduced churn volume by </w:t>
-      </w:r>
-      <w:r>
-        <w:rPr>
-          <w:b/>
-          <w:sz w:val="40"/>
-          <w:szCs w:val="40"/>
-        </w:rPr>
-        <w:t>34% (</w:t>
-      </w:r>
-      <w:r>
-        <w:rPr>
-          <w:sz w:val="40"/>
-          <w:szCs w:val="40"/>
-        </w:rPr>
-        <w:t xml:space="preserve">499 -&gt; 328 churners). </w:t>
-      </w:r>
-    </w:p>
-    <w:p>
-      <w:pPr>
-        <w:pStyle w:val="ListParagraph"/>
-        <w:rPr>
-          <w:b/>
-          <w:sz w:val="40"/>
-          <w:szCs w:val="40"/>
-        </w:rPr>
-      </w:pPr>
-      <w:r>
-        <w:rPr>
-          <w:b/>
-          <w:sz w:val="40"/>
-          <w:szCs w:val="40"/>
+        <w:ind w:left="1080"/>
+        <w:rPr>
+          <w:b/>
+          <w:sz w:val="40"/>
+          <w:szCs w:val="40"/>
+        </w:rPr>
+      </w:pPr>
+      <w:r>
+        <w:rPr>
+          <w:noProof/>
+          <w:sz w:val="36"/>
+          <w:szCs w:val="36"/>
         </w:rPr>
         <w:drawing>
-          <wp:inline distT="0" distB="0" distL="0" distR="0" wp14:anchorId="6C59AFB5" wp14:editId="2C8E75D5">
-            <wp:extent cx="5943600" cy="4683125"/>
-            <wp:effectExtent l="0" t="0" r="0" b="3175"/>
-            <wp:docPr id="1" name="Picture 1"/>
+          <wp:inline distT="0" distB="0" distL="0" distR="0" wp14:anchorId="50818FD3" wp14:editId="157762F4">
+            <wp:extent cx="5105400" cy="3743325"/>
+            <wp:effectExtent l="0" t="0" r="0" b="9525"/>
+            <wp:docPr id="7" name="Picture 7"/>
             <wp:cNvGraphicFramePr>
               <a:graphicFrameLocks xmlns:a="http://schemas.openxmlformats.org/drawingml/2006/main" noChangeAspect="1"/>
             </wp:cNvGraphicFramePr>
@@ -1591,7 +1039,7 @@
                   <pic:spPr>
                     <a:xfrm>
                       <a:off x="0" y="0"/>
-                      <a:ext cx="5943600" cy="4683125"/>
+                      <a:ext cx="5105400" cy="3743325"/>
                     </a:xfrm>
                     <a:prstGeom prst="rect">
                       <a:avLst/>
@@ -1608,7 +1056,7 @@
       <w:pPr>
         <w:pStyle w:val="ListParagraph"/>
         <w:numPr>
-          <w:ilvl w:val="0"/>
+          <w:ilvl w:val="1"/>
           <w:numId w:val="1"/>
         </w:numPr>
         <w:rPr>
@@ -1623,19 +1071,103 @@
           <w:sz w:val="40"/>
           <w:szCs w:val="40"/>
         </w:rPr>
-        <w:t xml:space="preserve">Revenue Upside: ~$12,600 </w:t>
-      </w:r>
-      <w:r>
-        <w:rPr>
-          <w:sz w:val="40"/>
-          <w:szCs w:val="40"/>
-        </w:rPr>
-        <w:t xml:space="preserve">per month in retained revenue. </w:t>
-      </w:r>
-    </w:p>
-    <w:p>
-      <w:pPr>
-        <w:rPr>
+        <w:t>60%</w:t>
+      </w:r>
+      <w:r>
+        <w:rPr>
+          <w:sz w:val="40"/>
+          <w:szCs w:val="40"/>
+        </w:rPr>
+        <w:t xml:space="preserve"> of Month-to-Month users churn within the first 30 days. </w:t>
+      </w:r>
+    </w:p>
+    <w:p>
+      <w:pPr>
+        <w:pStyle w:val="ListParagraph"/>
+        <w:numPr>
+          <w:ilvl w:val="1"/>
+          <w:numId w:val="1"/>
+        </w:numPr>
+        <w:rPr>
+          <w:b/>
+          <w:sz w:val="40"/>
+          <w:szCs w:val="40"/>
+        </w:rPr>
+      </w:pPr>
+      <w:r>
+        <w:rPr>
+          <w:b/>
+          <w:sz w:val="40"/>
+          <w:szCs w:val="40"/>
+        </w:rPr>
+        <w:t xml:space="preserve">Insight: </w:t>
+      </w:r>
+      <w:r>
+        <w:rPr>
+          <w:sz w:val="40"/>
+          <w:szCs w:val="40"/>
+        </w:rPr>
+        <w:t>This indicates a failure in onboarding or technical setup, rather than price sensitivity</w:t>
+      </w:r>
+    </w:p>
+    <w:p>
+      <w:pPr>
+        <w:rPr>
+          <w:b/>
+          <w:sz w:val="40"/>
+          <w:szCs w:val="40"/>
+        </w:rPr>
+      </w:pPr>
+    </w:p>
+    <w:p>
+      <w:pPr>
+        <w:rPr>
+          <w:b/>
+          <w:sz w:val="40"/>
+          <w:szCs w:val="40"/>
+        </w:rPr>
+      </w:pPr>
+    </w:p>
+    <w:p>
+      <w:pPr>
+        <w:rPr>
+          <w:b/>
+          <w:sz w:val="40"/>
+          <w:szCs w:val="40"/>
+        </w:rPr>
+      </w:pPr>
+    </w:p>
+    <w:p>
+      <w:pPr>
+        <w:rPr>
+          <w:b/>
+          <w:sz w:val="40"/>
+          <w:szCs w:val="40"/>
+        </w:rPr>
+      </w:pPr>
+    </w:p>
+    <w:p>
+      <w:pPr>
+        <w:rPr>
+          <w:b/>
+          <w:sz w:val="40"/>
+          <w:szCs w:val="40"/>
+        </w:rPr>
+      </w:pPr>
+    </w:p>
+    <w:p>
+      <w:pPr>
+        <w:rPr>
+          <w:b/>
+          <w:sz w:val="40"/>
+          <w:szCs w:val="40"/>
+        </w:rPr>
+      </w:pPr>
+    </w:p>
+    <w:p>
+      <w:pPr>
+        <w:rPr>
+          <w:b/>
           <w:sz w:val="40"/>
           <w:szCs w:val="40"/>
         </w:rPr>
@@ -1647,37 +1179,22 @@
           <w:szCs w:val="40"/>
         </w:rPr>
         <w:lastRenderedPageBreak/>
-        <w:t>Scenario B</w:t>
-      </w:r>
-      <w:r>
-        <w:rPr>
-          <w:b/>
-          <w:sz w:val="40"/>
-          <w:szCs w:val="40"/>
-        </w:rPr>
-        <w:t xml:space="preserve">: Targeted Retention Campaign </w:t>
-      </w:r>
-      <w:r>
-        <w:rPr>
-          <w:sz w:val="40"/>
-          <w:szCs w:val="40"/>
-        </w:rPr>
-        <w:t xml:space="preserve"> </w:t>
-      </w:r>
-    </w:p>
-    <w:p>
-      <w:pPr>
-        <w:rPr>
-          <w:sz w:val="40"/>
-          <w:szCs w:val="40"/>
-        </w:rPr>
-      </w:pPr>
-      <w:r>
-        <w:rPr>
-          <w:sz w:val="40"/>
-          <w:szCs w:val="40"/>
-        </w:rPr>
-        <w:t xml:space="preserve">Objective: Stop the bleeding of churning customers via agent outreach or discounts. </w:t>
+        <w:t>The Solution: Predictive Retention Engine</w:t>
+      </w:r>
+    </w:p>
+    <w:p>
+      <w:pPr>
+        <w:rPr>
+          <w:sz w:val="40"/>
+          <w:szCs w:val="40"/>
+        </w:rPr>
+      </w:pPr>
+      <w:r>
+        <w:rPr>
+          <w:sz w:val="40"/>
+          <w:szCs w:val="40"/>
+        </w:rPr>
+        <w:t xml:space="preserve">Moving from reactive “save teams” to proactive intervention. </w:t>
       </w:r>
     </w:p>
     <w:p>
@@ -1688,56 +1205,54 @@
           <w:numId w:val="1"/>
         </w:numPr>
         <w:rPr>
-          <w:b/>
-          <w:sz w:val="40"/>
-          <w:szCs w:val="40"/>
-        </w:rPr>
-      </w:pPr>
-      <w:r>
-        <w:rPr>
-          <w:b/>
-          <w:sz w:val="40"/>
-          <w:szCs w:val="40"/>
-        </w:rPr>
-        <w:t>Investment Required</w:t>
-      </w:r>
-      <w:r>
-        <w:rPr>
-          <w:b/>
-          <w:sz w:val="40"/>
-          <w:szCs w:val="40"/>
-        </w:rPr>
-        <w:t xml:space="preserve">: $14,400 </w:t>
-      </w:r>
-      <w:r>
-        <w:rPr>
-          <w:sz w:val="40"/>
-          <w:szCs w:val="40"/>
-        </w:rPr>
-        <w:t xml:space="preserve">(Modeled on a conservative </w:t>
-      </w:r>
-      <w:r>
-        <w:rPr>
-          <w:b/>
-          <w:sz w:val="40"/>
-          <w:szCs w:val="40"/>
-        </w:rPr>
-        <w:t xml:space="preserve">$30/customer </w:t>
-      </w:r>
-      <w:r>
-        <w:rPr>
-          <w:sz w:val="40"/>
-          <w:szCs w:val="40"/>
-        </w:rPr>
-        <w:t>intervention cost).</w:t>
-      </w:r>
-      <w:r>
-        <w:rPr>
-          <w:b/>
-          <w:sz w:val="40"/>
-          <w:szCs w:val="40"/>
-        </w:rPr>
-        <w:t xml:space="preserve"> </w:t>
+          <w:sz w:val="40"/>
+          <w:szCs w:val="40"/>
+        </w:rPr>
+      </w:pPr>
+      <w:r>
+        <w:rPr>
+          <w:b/>
+          <w:sz w:val="40"/>
+          <w:szCs w:val="40"/>
+        </w:rPr>
+        <w:t xml:space="preserve">The Mechanism: </w:t>
+      </w:r>
+      <w:r>
+        <w:rPr>
+          <w:sz w:val="40"/>
+          <w:szCs w:val="40"/>
+        </w:rPr>
+        <w:t xml:space="preserve">A Logistic Regression model tuned for </w:t>
+      </w:r>
+      <w:r>
+        <w:rPr>
+          <w:b/>
+          <w:sz w:val="40"/>
+          <w:szCs w:val="40"/>
+        </w:rPr>
+        <w:t xml:space="preserve">Recall (72%). </w:t>
+      </w:r>
+      <w:r>
+        <w:rPr>
+          <w:sz w:val="40"/>
+          <w:szCs w:val="40"/>
+        </w:rPr>
+        <w:t xml:space="preserve">This ensures we capture 7 out of 10 at-risk customers </w:t>
+      </w:r>
+      <w:r>
+        <w:rPr>
+          <w:i/>
+          <w:sz w:val="40"/>
+          <w:szCs w:val="40"/>
+        </w:rPr>
+        <w:t xml:space="preserve">before </w:t>
+      </w:r>
+      <w:r>
+        <w:rPr>
+          <w:sz w:val="40"/>
+          <w:szCs w:val="40"/>
+        </w:rPr>
+        <w:t>they cancel</w:t>
       </w:r>
     </w:p>
     <w:p>
@@ -1748,48 +1263,395 @@
           <w:numId w:val="1"/>
         </w:numPr>
         <w:rPr>
-          <w:b/>
-          <w:sz w:val="40"/>
-          <w:szCs w:val="40"/>
-        </w:rPr>
-      </w:pPr>
-      <w:r>
-        <w:rPr>
-          <w:b/>
-          <w:sz w:val="40"/>
-          <w:szCs w:val="40"/>
-        </w:rPr>
-        <w:t xml:space="preserve">Projected Savings: </w:t>
-      </w:r>
-      <w:r>
-        <w:rPr>
-          <w:b/>
-          <w:sz w:val="40"/>
-          <w:szCs w:val="40"/>
-        </w:rPr>
-        <w:t xml:space="preserve">$5,772/month </w:t>
-      </w:r>
-      <w:r>
-        <w:rPr>
-          <w:sz w:val="40"/>
-          <w:szCs w:val="40"/>
-        </w:rPr>
-        <w:t xml:space="preserve">(Assumes a </w:t>
-      </w:r>
-      <w:r>
-        <w:rPr>
-          <w:b/>
-          <w:sz w:val="40"/>
-          <w:szCs w:val="40"/>
-        </w:rPr>
-        <w:t xml:space="preserve">30% </w:t>
-      </w:r>
-      <w:r>
-        <w:rPr>
-          <w:sz w:val="40"/>
-          <w:szCs w:val="40"/>
-        </w:rPr>
-        <w:t>success rate in reconverting high-risk profiles)</w:t>
+          <w:sz w:val="40"/>
+          <w:szCs w:val="40"/>
+        </w:rPr>
+      </w:pPr>
+      <w:r>
+        <w:rPr>
+          <w:b/>
+          <w:sz w:val="40"/>
+          <w:szCs w:val="40"/>
+        </w:rPr>
+        <w:t>The Strategy:</w:t>
+      </w:r>
+      <w:r>
+        <w:rPr>
+          <w:sz w:val="40"/>
+          <w:szCs w:val="40"/>
+        </w:rPr>
+        <w:t xml:space="preserve"> </w:t>
+      </w:r>
+    </w:p>
+    <w:p>
+      <w:pPr>
+        <w:pStyle w:val="ListParagraph"/>
+        <w:numPr>
+          <w:ilvl w:val="0"/>
+          <w:numId w:val="2"/>
+        </w:numPr>
+        <w:rPr>
+          <w:sz w:val="40"/>
+          <w:szCs w:val="40"/>
+        </w:rPr>
+      </w:pPr>
+      <w:r>
+        <w:rPr>
+          <w:b/>
+          <w:sz w:val="40"/>
+          <w:szCs w:val="40"/>
+        </w:rPr>
+        <w:t xml:space="preserve">Immediate: </w:t>
+      </w:r>
+      <w:r>
+        <w:rPr>
+          <w:sz w:val="40"/>
+          <w:szCs w:val="40"/>
+        </w:rPr>
+        <w:t xml:space="preserve">Target vulnerable veterans (High Tenure, No Anchors) with a bundled security upgrade. </w:t>
+      </w:r>
+    </w:p>
+    <w:p>
+      <w:pPr>
+        <w:pStyle w:val="ListParagraph"/>
+        <w:numPr>
+          <w:ilvl w:val="0"/>
+          <w:numId w:val="2"/>
+        </w:numPr>
+        <w:rPr>
+          <w:sz w:val="40"/>
+          <w:szCs w:val="40"/>
+        </w:rPr>
+      </w:pPr>
+      <w:r>
+        <w:rPr>
+          <w:b/>
+          <w:sz w:val="40"/>
+          <w:szCs w:val="40"/>
+        </w:rPr>
+        <w:t>Structural:</w:t>
+      </w:r>
+      <w:r>
+        <w:rPr>
+          <w:sz w:val="40"/>
+          <w:szCs w:val="40"/>
+        </w:rPr>
+        <w:t xml:space="preserve"> Target High-Risk month-to-month users with incentive to migrate them to higher tenure contracts </w:t>
+      </w:r>
+    </w:p>
+    <w:p>
+      <w:pPr>
+        <w:pStyle w:val="ListParagraph"/>
+        <w:ind w:left="1800"/>
+        <w:rPr>
+          <w:sz w:val="40"/>
+          <w:szCs w:val="40"/>
+        </w:rPr>
+      </w:pPr>
+    </w:p>
+    <w:p>
+      <w:pPr>
+        <w:rPr>
+          <w:b/>
+          <w:sz w:val="40"/>
+          <w:szCs w:val="40"/>
+        </w:rPr>
+      </w:pPr>
+    </w:p>
+    <w:p>
+      <w:pPr>
+        <w:rPr>
+          <w:b/>
+          <w:sz w:val="40"/>
+          <w:szCs w:val="40"/>
+        </w:rPr>
+      </w:pPr>
+    </w:p>
+    <w:p>
+      <w:pPr>
+        <w:rPr>
+          <w:b/>
+          <w:sz w:val="40"/>
+          <w:szCs w:val="40"/>
+        </w:rPr>
+      </w:pPr>
+    </w:p>
+    <w:p>
+      <w:pPr>
+        <w:rPr>
+          <w:b/>
+          <w:sz w:val="40"/>
+          <w:szCs w:val="40"/>
+        </w:rPr>
+      </w:pPr>
+    </w:p>
+    <w:p>
+      <w:pPr>
+        <w:rPr>
+          <w:b/>
+          <w:sz w:val="40"/>
+          <w:szCs w:val="40"/>
+        </w:rPr>
+      </w:pPr>
+    </w:p>
+    <w:p>
+      <w:pPr>
+        <w:rPr>
+          <w:b/>
+          <w:sz w:val="40"/>
+          <w:szCs w:val="40"/>
+        </w:rPr>
+      </w:pPr>
+    </w:p>
+    <w:p>
+      <w:pPr>
+        <w:rPr>
+          <w:b/>
+          <w:sz w:val="40"/>
+          <w:szCs w:val="40"/>
+        </w:rPr>
+      </w:pPr>
+    </w:p>
+    <w:p>
+      <w:pPr>
+        <w:rPr>
+          <w:b/>
+          <w:sz w:val="40"/>
+          <w:szCs w:val="40"/>
+        </w:rPr>
+      </w:pPr>
+      <w:r>
+        <w:rPr>
+          <w:b/>
+          <w:sz w:val="40"/>
+          <w:szCs w:val="40"/>
+        </w:rPr>
+        <w:lastRenderedPageBreak/>
+        <w:t>Financial Impact and ROI Simulation</w:t>
+      </w:r>
+    </w:p>
+    <w:p>
+      <w:pPr>
+        <w:rPr>
+          <w:sz w:val="40"/>
+          <w:szCs w:val="40"/>
+        </w:rPr>
+      </w:pPr>
+      <w:r>
+        <w:rPr>
+          <w:sz w:val="40"/>
+          <w:szCs w:val="40"/>
+        </w:rPr>
+        <w:t>Two counterfactual simulation</w:t>
+      </w:r>
+      <w:r>
+        <w:rPr>
+          <w:sz w:val="40"/>
+          <w:szCs w:val="40"/>
+        </w:rPr>
+        <w:t>s</w:t>
+      </w:r>
+      <w:r>
+        <w:rPr>
+          <w:sz w:val="40"/>
+          <w:szCs w:val="40"/>
+        </w:rPr>
+        <w:t xml:space="preserve"> were conducted to forecast the financial impact of potential interventions. </w:t>
+      </w:r>
+    </w:p>
+    <w:p>
+      <w:pPr>
+        <w:rPr>
+          <w:b/>
+          <w:sz w:val="40"/>
+          <w:szCs w:val="40"/>
+        </w:rPr>
+      </w:pPr>
+    </w:p>
+    <w:p>
+      <w:pPr>
+        <w:rPr>
+          <w:b/>
+          <w:sz w:val="40"/>
+          <w:szCs w:val="40"/>
+        </w:rPr>
+      </w:pPr>
+    </w:p>
+    <w:p>
+      <w:pPr>
+        <w:rPr>
+          <w:b/>
+          <w:sz w:val="40"/>
+          <w:szCs w:val="40"/>
+        </w:rPr>
+      </w:pPr>
+    </w:p>
+    <w:p>
+      <w:pPr>
+        <w:rPr>
+          <w:b/>
+          <w:sz w:val="40"/>
+          <w:szCs w:val="40"/>
+        </w:rPr>
+      </w:pPr>
+    </w:p>
+    <w:p>
+      <w:pPr>
+        <w:rPr>
+          <w:b/>
+          <w:sz w:val="40"/>
+          <w:szCs w:val="40"/>
+        </w:rPr>
+      </w:pPr>
+      <w:bookmarkStart w:id="0" w:name="_GoBack"/>
+    </w:p>
+    <w:bookmarkEnd w:id="0"/>
+    <w:p>
+      <w:pPr>
+        <w:rPr>
+          <w:b/>
+          <w:sz w:val="40"/>
+          <w:szCs w:val="40"/>
+        </w:rPr>
+      </w:pPr>
+    </w:p>
+    <w:p>
+      <w:pPr>
+        <w:rPr>
+          <w:b/>
+          <w:sz w:val="40"/>
+          <w:szCs w:val="40"/>
+        </w:rPr>
+      </w:pPr>
+    </w:p>
+    <w:p>
+      <w:pPr>
+        <w:rPr>
+          <w:b/>
+          <w:sz w:val="40"/>
+          <w:szCs w:val="40"/>
+        </w:rPr>
+      </w:pPr>
+    </w:p>
+    <w:p>
+      <w:pPr>
+        <w:rPr>
+          <w:b/>
+          <w:sz w:val="40"/>
+          <w:szCs w:val="40"/>
+        </w:rPr>
+      </w:pPr>
+    </w:p>
+    <w:p>
+      <w:pPr>
+        <w:rPr>
+          <w:b/>
+          <w:sz w:val="40"/>
+          <w:szCs w:val="40"/>
+        </w:rPr>
+      </w:pPr>
+    </w:p>
+    <w:p>
+      <w:pPr>
+        <w:rPr>
+          <w:b/>
+          <w:sz w:val="40"/>
+          <w:szCs w:val="40"/>
+        </w:rPr>
+      </w:pPr>
+    </w:p>
+    <w:p>
+      <w:pPr>
+        <w:rPr>
+          <w:b/>
+          <w:sz w:val="40"/>
+          <w:szCs w:val="40"/>
+        </w:rPr>
+      </w:pPr>
+    </w:p>
+    <w:p>
+      <w:pPr>
+        <w:rPr>
+          <w:b/>
+          <w:sz w:val="40"/>
+          <w:szCs w:val="40"/>
+        </w:rPr>
+      </w:pPr>
+    </w:p>
+    <w:p>
+      <w:pPr>
+        <w:rPr>
+          <w:b/>
+          <w:sz w:val="40"/>
+          <w:szCs w:val="40"/>
+        </w:rPr>
+      </w:pPr>
+    </w:p>
+    <w:p>
+      <w:pPr>
+        <w:rPr>
+          <w:b/>
+          <w:sz w:val="40"/>
+          <w:szCs w:val="40"/>
+        </w:rPr>
+      </w:pPr>
+    </w:p>
+    <w:p>
+      <w:pPr>
+        <w:rPr>
+          <w:b/>
+          <w:sz w:val="40"/>
+          <w:szCs w:val="40"/>
+        </w:rPr>
+      </w:pPr>
+    </w:p>
+    <w:p>
+      <w:pPr>
+        <w:rPr>
+          <w:b/>
+          <w:sz w:val="40"/>
+          <w:szCs w:val="40"/>
+        </w:rPr>
+      </w:pPr>
+      <w:r>
+        <w:rPr>
+          <w:b/>
+          <w:sz w:val="40"/>
+          <w:szCs w:val="40"/>
+        </w:rPr>
+        <w:lastRenderedPageBreak/>
+        <w:t>Scenario A: Contract Migration</w:t>
+      </w:r>
+    </w:p>
+    <w:p>
+      <w:pPr>
+        <w:rPr>
+          <w:sz w:val="40"/>
+          <w:szCs w:val="40"/>
+        </w:rPr>
+      </w:pPr>
+      <w:r>
+        <w:rPr>
+          <w:sz w:val="40"/>
+          <w:szCs w:val="40"/>
+        </w:rPr>
+        <w:t xml:space="preserve">Objective: Address the structural root cause by migrating </w:t>
+      </w:r>
+      <w:r>
+        <w:rPr>
+          <w:b/>
+          <w:i/>
+          <w:sz w:val="40"/>
+          <w:szCs w:val="40"/>
+        </w:rPr>
+        <w:t xml:space="preserve">M2M </w:t>
+      </w:r>
+      <w:r>
+        <w:rPr>
+          <w:sz w:val="40"/>
+          <w:szCs w:val="40"/>
+        </w:rPr>
+        <w:t xml:space="preserve">users to 1-year contracts. </w:t>
       </w:r>
     </w:p>
     <w:p>
@@ -1811,44 +1673,14 @@
           <w:sz w:val="40"/>
           <w:szCs w:val="40"/>
         </w:rPr>
-        <w:t>Payback Period:</w:t>
-      </w:r>
-      <w:r>
-        <w:rPr>
-          <w:sz w:val="40"/>
-          <w:szCs w:val="40"/>
-        </w:rPr>
-        <w:t xml:space="preserve">  </w:t>
-      </w:r>
-      <w:r>
-        <w:rPr>
-          <w:b/>
-          <w:sz w:val="40"/>
-          <w:szCs w:val="40"/>
-        </w:rPr>
-        <w:t xml:space="preserve">~2.5 Months </w:t>
-      </w:r>
-      <w:r>
-        <w:rPr>
-          <w:sz w:val="40"/>
-          <w:szCs w:val="40"/>
-        </w:rPr>
-        <w:t xml:space="preserve">(Recurring savings fully cover the upfront cost in </w:t>
-      </w:r>
-      <w:r>
-        <w:rPr>
-          <w:b/>
-          <w:sz w:val="40"/>
-          <w:szCs w:val="40"/>
-        </w:rPr>
-        <w:t>&lt;90 days</w:t>
-      </w:r>
-      <w:r>
-        <w:rPr>
-          <w:sz w:val="40"/>
-          <w:szCs w:val="40"/>
-        </w:rPr>
-        <w:t xml:space="preserve">). </w:t>
+        <w:t xml:space="preserve">Mechanism: </w:t>
+      </w:r>
+      <w:r>
+        <w:rPr>
+          <w:sz w:val="40"/>
+          <w:szCs w:val="40"/>
+        </w:rPr>
+        <w:t>Incentivize high-risk month to month users to upgrade to a 1-Year plan</w:t>
       </w:r>
     </w:p>
     <w:p>
@@ -1870,35 +1702,52 @@
           <w:sz w:val="40"/>
           <w:szCs w:val="40"/>
         </w:rPr>
-        <w:t xml:space="preserve">1-Year ROI: 380% </w:t>
-      </w:r>
-      <w:r>
-        <w:rPr>
-          <w:sz w:val="40"/>
-          <w:szCs w:val="40"/>
-        </w:rPr>
-        <w:t xml:space="preserve">(Based on the Lifetime Value of retained customers.) </w:t>
-      </w:r>
-    </w:p>
-    <w:p>
-      <w:pPr>
-        <w:rPr>
-          <w:b/>
-          <w:sz w:val="40"/>
-          <w:szCs w:val="40"/>
-        </w:rPr>
-      </w:pPr>
-      <w:r>
-        <w:rPr>
-          <w:b/>
+        <w:t xml:space="preserve">Projected Impact: </w:t>
+      </w:r>
+      <w:r>
+        <w:rPr>
+          <w:sz w:val="40"/>
+          <w:szCs w:val="40"/>
+        </w:rPr>
+        <w:t xml:space="preserve">Reduced churn volume by </w:t>
+      </w:r>
+      <w:r>
+        <w:rPr>
+          <w:b/>
+          <w:sz w:val="40"/>
+          <w:szCs w:val="40"/>
+        </w:rPr>
+        <w:t>34% (</w:t>
+      </w:r>
+      <w:r>
+        <w:rPr>
+          <w:sz w:val="40"/>
+          <w:szCs w:val="40"/>
+        </w:rPr>
+        <w:t xml:space="preserve">499 -&gt; 328 churners). </w:t>
+      </w:r>
+    </w:p>
+    <w:p>
+      <w:pPr>
+        <w:pStyle w:val="ListParagraph"/>
+        <w:rPr>
+          <w:b/>
+          <w:sz w:val="40"/>
+          <w:szCs w:val="40"/>
+        </w:rPr>
+      </w:pPr>
+      <w:r>
+        <w:rPr>
+          <w:b/>
+          <w:noProof/>
           <w:sz w:val="40"/>
           <w:szCs w:val="40"/>
         </w:rPr>
         <w:drawing>
-          <wp:inline distT="0" distB="0" distL="0" distR="0" wp14:anchorId="47DD430D" wp14:editId="752F5930">
-            <wp:extent cx="5943600" cy="3433445"/>
-            <wp:effectExtent l="0" t="0" r="0" b="0"/>
-            <wp:docPr id="4" name="Picture 4"/>
+          <wp:inline distT="0" distB="0" distL="0" distR="0" wp14:anchorId="6C59AFB5" wp14:editId="2C8E75D5">
+            <wp:extent cx="5943600" cy="4683125"/>
+            <wp:effectExtent l="0" t="0" r="0" b="3175"/>
+            <wp:docPr id="1" name="Picture 1"/>
             <wp:cNvGraphicFramePr>
               <a:graphicFrameLocks xmlns:a="http://schemas.openxmlformats.org/drawingml/2006/main" noChangeAspect="1"/>
             </wp:cNvGraphicFramePr>
@@ -1918,6 +1767,334 @@
                   <pic:spPr>
                     <a:xfrm>
                       <a:off x="0" y="0"/>
+                      <a:ext cx="5943600" cy="4683125"/>
+                    </a:xfrm>
+                    <a:prstGeom prst="rect">
+                      <a:avLst/>
+                    </a:prstGeom>
+                  </pic:spPr>
+                </pic:pic>
+              </a:graphicData>
+            </a:graphic>
+          </wp:inline>
+        </w:drawing>
+      </w:r>
+    </w:p>
+    <w:p>
+      <w:pPr>
+        <w:pStyle w:val="ListParagraph"/>
+        <w:numPr>
+          <w:ilvl w:val="0"/>
+          <w:numId w:val="1"/>
+        </w:numPr>
+        <w:rPr>
+          <w:b/>
+          <w:sz w:val="40"/>
+          <w:szCs w:val="40"/>
+        </w:rPr>
+      </w:pPr>
+      <w:r>
+        <w:rPr>
+          <w:b/>
+          <w:sz w:val="40"/>
+          <w:szCs w:val="40"/>
+        </w:rPr>
+        <w:t xml:space="preserve">Revenue Upside: ~$12,600 </w:t>
+      </w:r>
+      <w:r>
+        <w:rPr>
+          <w:sz w:val="40"/>
+          <w:szCs w:val="40"/>
+        </w:rPr>
+        <w:t xml:space="preserve">per month in retained revenue. </w:t>
+      </w:r>
+    </w:p>
+    <w:p>
+      <w:pPr>
+        <w:rPr>
+          <w:sz w:val="40"/>
+          <w:szCs w:val="40"/>
+        </w:rPr>
+      </w:pPr>
+      <w:r>
+        <w:rPr>
+          <w:b/>
+          <w:sz w:val="40"/>
+          <w:szCs w:val="40"/>
+        </w:rPr>
+        <w:lastRenderedPageBreak/>
+        <w:t>Scenario B</w:t>
+      </w:r>
+      <w:r>
+        <w:rPr>
+          <w:b/>
+          <w:sz w:val="40"/>
+          <w:szCs w:val="40"/>
+        </w:rPr>
+        <w:t xml:space="preserve">: Targeted Retention Campaign </w:t>
+      </w:r>
+      <w:r>
+        <w:rPr>
+          <w:sz w:val="40"/>
+          <w:szCs w:val="40"/>
+        </w:rPr>
+        <w:t xml:space="preserve"> </w:t>
+      </w:r>
+    </w:p>
+    <w:p>
+      <w:pPr>
+        <w:rPr>
+          <w:sz w:val="40"/>
+          <w:szCs w:val="40"/>
+        </w:rPr>
+      </w:pPr>
+      <w:r>
+        <w:rPr>
+          <w:sz w:val="40"/>
+          <w:szCs w:val="40"/>
+        </w:rPr>
+        <w:t xml:space="preserve">Objective: Stop the bleeding of churning customers via agent outreach or discounts. </w:t>
+      </w:r>
+    </w:p>
+    <w:p>
+      <w:pPr>
+        <w:pStyle w:val="ListParagraph"/>
+        <w:numPr>
+          <w:ilvl w:val="0"/>
+          <w:numId w:val="1"/>
+        </w:numPr>
+        <w:rPr>
+          <w:b/>
+          <w:sz w:val="40"/>
+          <w:szCs w:val="40"/>
+        </w:rPr>
+      </w:pPr>
+      <w:r>
+        <w:rPr>
+          <w:b/>
+          <w:sz w:val="40"/>
+          <w:szCs w:val="40"/>
+        </w:rPr>
+        <w:t>Investment Required</w:t>
+      </w:r>
+      <w:r>
+        <w:rPr>
+          <w:b/>
+          <w:sz w:val="40"/>
+          <w:szCs w:val="40"/>
+        </w:rPr>
+        <w:t xml:space="preserve">: $14,400 </w:t>
+      </w:r>
+      <w:r>
+        <w:rPr>
+          <w:sz w:val="40"/>
+          <w:szCs w:val="40"/>
+        </w:rPr>
+        <w:t xml:space="preserve">(Modeled on a conservative </w:t>
+      </w:r>
+      <w:r>
+        <w:rPr>
+          <w:b/>
+          <w:sz w:val="40"/>
+          <w:szCs w:val="40"/>
+        </w:rPr>
+        <w:t xml:space="preserve">$30/customer </w:t>
+      </w:r>
+      <w:r>
+        <w:rPr>
+          <w:sz w:val="40"/>
+          <w:szCs w:val="40"/>
+        </w:rPr>
+        <w:t>intervention cost).</w:t>
+      </w:r>
+      <w:r>
+        <w:rPr>
+          <w:b/>
+          <w:sz w:val="40"/>
+          <w:szCs w:val="40"/>
+        </w:rPr>
+        <w:t xml:space="preserve"> </w:t>
+      </w:r>
+    </w:p>
+    <w:p>
+      <w:pPr>
+        <w:pStyle w:val="ListParagraph"/>
+        <w:numPr>
+          <w:ilvl w:val="0"/>
+          <w:numId w:val="1"/>
+        </w:numPr>
+        <w:rPr>
+          <w:b/>
+          <w:sz w:val="40"/>
+          <w:szCs w:val="40"/>
+        </w:rPr>
+      </w:pPr>
+      <w:r>
+        <w:rPr>
+          <w:b/>
+          <w:sz w:val="40"/>
+          <w:szCs w:val="40"/>
+        </w:rPr>
+        <w:t xml:space="preserve">Projected Savings: </w:t>
+      </w:r>
+      <w:r>
+        <w:rPr>
+          <w:b/>
+          <w:sz w:val="40"/>
+          <w:szCs w:val="40"/>
+        </w:rPr>
+        <w:t xml:space="preserve">$5,772/month </w:t>
+      </w:r>
+      <w:r>
+        <w:rPr>
+          <w:sz w:val="40"/>
+          <w:szCs w:val="40"/>
+        </w:rPr>
+        <w:t xml:space="preserve">(Assumes a </w:t>
+      </w:r>
+      <w:r>
+        <w:rPr>
+          <w:b/>
+          <w:sz w:val="40"/>
+          <w:szCs w:val="40"/>
+        </w:rPr>
+        <w:t xml:space="preserve">30% </w:t>
+      </w:r>
+      <w:r>
+        <w:rPr>
+          <w:sz w:val="40"/>
+          <w:szCs w:val="40"/>
+        </w:rPr>
+        <w:t>success rate in reconverting high-risk profiles)</w:t>
+      </w:r>
+    </w:p>
+    <w:p>
+      <w:pPr>
+        <w:pStyle w:val="ListParagraph"/>
+        <w:numPr>
+          <w:ilvl w:val="0"/>
+          <w:numId w:val="1"/>
+        </w:numPr>
+        <w:rPr>
+          <w:b/>
+          <w:sz w:val="40"/>
+          <w:szCs w:val="40"/>
+        </w:rPr>
+      </w:pPr>
+      <w:r>
+        <w:rPr>
+          <w:b/>
+          <w:sz w:val="40"/>
+          <w:szCs w:val="40"/>
+        </w:rPr>
+        <w:t>Payback Period:</w:t>
+      </w:r>
+      <w:r>
+        <w:rPr>
+          <w:sz w:val="40"/>
+          <w:szCs w:val="40"/>
+        </w:rPr>
+        <w:t xml:space="preserve">  </w:t>
+      </w:r>
+      <w:r>
+        <w:rPr>
+          <w:b/>
+          <w:sz w:val="40"/>
+          <w:szCs w:val="40"/>
+        </w:rPr>
+        <w:t xml:space="preserve">~2.5 Months </w:t>
+      </w:r>
+      <w:r>
+        <w:rPr>
+          <w:sz w:val="40"/>
+          <w:szCs w:val="40"/>
+        </w:rPr>
+        <w:t xml:space="preserve">(Recurring savings fully cover the upfront cost in </w:t>
+      </w:r>
+      <w:r>
+        <w:rPr>
+          <w:b/>
+          <w:sz w:val="40"/>
+          <w:szCs w:val="40"/>
+        </w:rPr>
+        <w:t>&lt;90 days</w:t>
+      </w:r>
+      <w:r>
+        <w:rPr>
+          <w:sz w:val="40"/>
+          <w:szCs w:val="40"/>
+        </w:rPr>
+        <w:t xml:space="preserve">). </w:t>
+      </w:r>
+    </w:p>
+    <w:p>
+      <w:pPr>
+        <w:pStyle w:val="ListParagraph"/>
+        <w:numPr>
+          <w:ilvl w:val="0"/>
+          <w:numId w:val="1"/>
+        </w:numPr>
+        <w:rPr>
+          <w:b/>
+          <w:sz w:val="40"/>
+          <w:szCs w:val="40"/>
+        </w:rPr>
+      </w:pPr>
+      <w:r>
+        <w:rPr>
+          <w:b/>
+          <w:sz w:val="40"/>
+          <w:szCs w:val="40"/>
+        </w:rPr>
+        <w:t xml:space="preserve">1-Year ROI: 380% </w:t>
+      </w:r>
+      <w:r>
+        <w:rPr>
+          <w:sz w:val="40"/>
+          <w:szCs w:val="40"/>
+        </w:rPr>
+        <w:t xml:space="preserve">(Based on the Lifetime Value of retained customers.) </w:t>
+      </w:r>
+    </w:p>
+    <w:p>
+      <w:pPr>
+        <w:rPr>
+          <w:b/>
+          <w:sz w:val="40"/>
+          <w:szCs w:val="40"/>
+        </w:rPr>
+      </w:pPr>
+      <w:r>
+        <w:rPr>
+          <w:b/>
+          <w:noProof/>
+          <w:sz w:val="40"/>
+          <w:szCs w:val="40"/>
+        </w:rPr>
+        <w:drawing>
+          <wp:inline distT="0" distB="0" distL="0" distR="0" wp14:anchorId="47DD430D" wp14:editId="752F5930">
+            <wp:extent cx="5943600" cy="3433445"/>
+            <wp:effectExtent l="0" t="0" r="0" b="0"/>
+            <wp:docPr id="4" name="Picture 4"/>
+            <wp:cNvGraphicFramePr>
+              <a:graphicFrameLocks xmlns:a="http://schemas.openxmlformats.org/drawingml/2006/main" noChangeAspect="1"/>
+            </wp:cNvGraphicFramePr>
+            <a:graphic xmlns:a="http://schemas.openxmlformats.org/drawingml/2006/main">
+              <a:graphicData uri="http://schemas.openxmlformats.org/drawingml/2006/picture">
+                <pic:pic xmlns:pic="http://schemas.openxmlformats.org/drawingml/2006/picture">
+                  <pic:nvPicPr>
+                    <pic:cNvPr id="1" name=""/>
+                    <pic:cNvPicPr/>
+                  </pic:nvPicPr>
+                  <pic:blipFill>
+                    <a:blip r:embed="rId11"/>
+                    <a:stretch>
+                      <a:fillRect/>
+                    </a:stretch>
+                  </pic:blipFill>
+                  <pic:spPr>
+                    <a:xfrm>
+                      <a:off x="0" y="0"/>
                       <a:ext cx="5943600" cy="3433445"/>
                     </a:xfrm>
                     <a:prstGeom prst="rect">
@@ -1935,16 +2112,7 @@
           <w:sz w:val="40"/>
           <w:szCs w:val="40"/>
         </w:rPr>
-        <w:t xml:space="preserve">This assumes the “saved” cohort extends their tenures by </w:t>
-      </w:r>
-      <w:bookmarkStart w:id="0" w:name="_GoBack"/>
-      <w:bookmarkEnd w:id="0"/>
-      <w:r>
-        <w:rPr>
-          <w:sz w:val="40"/>
-          <w:szCs w:val="40"/>
-        </w:rPr>
-        <w:t>12 months</w:t>
+        <w:t>This assumes the “saved” cohort extends their tenures by 12 months</w:t>
       </w:r>
       <w:r>
         <w:rPr>
@@ -2622,6 +2790,7 @@
   <w:style w:type="character" w:default="1" w:styleId="DefaultParagraphFont">
     <w:name w:val="Default Paragraph Font"/>
     <w:uiPriority w:val="1"/>
+    <w:semiHidden/>
     <w:unhideWhenUsed/>
   </w:style>
   <w:style w:type="table" w:default="1" w:styleId="TableNormal">
@@ -2816,6 +2985,7 @@
   <w:rsids>
     <w:rsidRoot w:val="005B650A"/>
     <w:rsid w:val="005B650A"/>
+    <w:rsid w:val="0070510F"/>
     <w:rsid w:val="007F040E"/>
     <w:rsid w:val="00A00095"/>
     <w:rsid w:val="00D90716"/>
@@ -3565,7 +3735,7 @@
 </file>
 
 <file path=customXml/itemProps2.xml><?xml version="1.0" encoding="utf-8"?>
-<ds:datastoreItem xmlns:ds="http://schemas.openxmlformats.org/officeDocument/2006/customXml" ds:itemID="{D4142E14-EA29-4785-857E-0260953E00D8}">
+<ds:datastoreItem xmlns:ds="http://schemas.openxmlformats.org/officeDocument/2006/customXml" ds:itemID="{366F23BF-3A5D-4AE8-B163-B85434D8EE95}">
   <ds:schemaRefs>
     <ds:schemaRef ds:uri="http://schemas.openxmlformats.org/officeDocument/2006/bibliography"/>
   </ds:schemaRefs>

</xml_diff>

<commit_message>
Feat: Completion of reports and exporting to pdf
</commit_message>
<xml_diff>
--- a/Reports/Executive_Summary.docx
+++ b/Reports/Executive_Summary.docx
@@ -1503,9 +1503,7 @@
           <w:szCs w:val="40"/>
         </w:rPr>
       </w:pPr>
-      <w:bookmarkStart w:id="0" w:name="_GoBack"/>
-    </w:p>
-    <w:bookmarkEnd w:id="0"/>
+    </w:p>
     <w:p>
       <w:pPr>
         <w:rPr>
@@ -2119,7 +2117,21 @@
           <w:sz w:val="40"/>
           <w:szCs w:val="40"/>
         </w:rPr>
-        <w:t xml:space="preserve"> in </w:t>
+        <w:t xml:space="preserve"> </w:t>
+      </w:r>
+      <w:r>
+        <w:rPr>
+          <w:sz w:val="40"/>
+          <w:szCs w:val="40"/>
+        </w:rPr>
+        <w:t xml:space="preserve">as </w:t>
+      </w:r>
+      <w:r>
+        <w:rPr>
+          <w:sz w:val="40"/>
+          <w:szCs w:val="40"/>
+        </w:rPr>
+        <w:t xml:space="preserve">in </w:t>
       </w:r>
       <w:r>
         <w:rPr>
@@ -2137,6 +2149,8 @@
         </w:rPr>
         <w:t>A</w:t>
       </w:r>
+      <w:bookmarkStart w:id="0" w:name="_GoBack"/>
+      <w:bookmarkEnd w:id="0"/>
       <w:r>
         <w:rPr>
           <w:sz w:val="40"/>
@@ -2987,6 +3001,7 @@
     <w:rsid w:val="005B650A"/>
     <w:rsid w:val="0070510F"/>
     <w:rsid w:val="007F040E"/>
+    <w:rsid w:val="009C5592"/>
     <w:rsid w:val="00A00095"/>
     <w:rsid w:val="00D90716"/>
   </w:rsids>
@@ -3735,7 +3750,7 @@
 </file>
 
 <file path=customXml/itemProps2.xml><?xml version="1.0" encoding="utf-8"?>
-<ds:datastoreItem xmlns:ds="http://schemas.openxmlformats.org/officeDocument/2006/customXml" ds:itemID="{366F23BF-3A5D-4AE8-B163-B85434D8EE95}">
+<ds:datastoreItem xmlns:ds="http://schemas.openxmlformats.org/officeDocument/2006/customXml" ds:itemID="{2B41E0C8-E5D4-4CD4-B189-B61B1F460C94}">
   <ds:schemaRefs>
     <ds:schemaRef ds:uri="http://schemas.openxmlformats.org/officeDocument/2006/bibliography"/>
   </ds:schemaRefs>

</xml_diff>